<commit_message>
Pulling in 3D CAD drawings of the housing
Based on Allan's working setup
</commit_message>
<xml_diff>
--- a/Documentation/Packing Slip.docx
+++ b/Documentation/Packing Slip.docx
@@ -2,6 +2,57 @@
 <file path=word/document.xml><?xml version="1.0" encoding="utf-8"?>
 <w:document xmlns:wpc="http://schemas.microsoft.com/office/word/2010/wordprocessingCanvas" xmlns:cx="http://schemas.microsoft.com/office/drawing/2014/chartex" xmlns:cx1="http://schemas.microsoft.com/office/drawing/2015/9/8/chartex" xmlns:cx2="http://schemas.microsoft.com/office/drawing/2015/10/21/chartex" xmlns:cx3="http://schemas.microsoft.com/office/drawing/2016/5/9/chartex" xmlns:cx4="http://schemas.microsoft.com/office/drawing/2016/5/10/chartex" xmlns:cx5="http://schemas.microsoft.com/office/drawing/2016/5/11/chartex" xmlns:cx6="http://schemas.microsoft.com/office/drawing/2016/5/12/chartex" xmlns:cx7="http://schemas.microsoft.com/office/drawing/2016/5/13/chartex" xmlns:cx8="http://schemas.microsoft.com/office/drawing/2016/5/14/chartex" xmlns:mc="http://schemas.openxmlformats.org/markup-compatibility/2006" xmlns:aink="http://schemas.microsoft.com/office/drawing/2016/ink" xmlns:am3d="http://schemas.microsoft.com/office/drawing/2017/model3d" xmlns:o="urn:schemas-microsoft-com:office:office" xmlns:r="http://schemas.openxmlformats.org/officeDocument/2006/relationships" xmlns:m="http://schemas.openxmlformats.org/officeDocument/2006/math" xmlns:v="urn:schemas-microsoft-com:vml" xmlns:wp14="http://schemas.microsoft.com/office/word/2010/wordprocessingDrawing" xmlns:wp="http://schemas.openxmlformats.org/drawingml/2006/wordprocessingDrawing" xmlns:w10="urn:schemas-microsoft-com:office:word" xmlns:w="http://schemas.openxmlformats.org/wordprocessingml/2006/main" xmlns:w14="http://schemas.microsoft.com/office/word/2010/wordml" xmlns:w15="http://schemas.microsoft.com/office/word/2012/wordml" xmlns:w16cex="http://schemas.microsoft.com/office/word/2018/wordml/cex" xmlns:w16cid="http://schemas.microsoft.com/office/word/2016/wordml/cid" xmlns:w16="http://schemas.microsoft.com/office/word/2018/wordml" xmlns:w16se="http://schemas.microsoft.com/office/word/2015/wordml/symex" xmlns:wpg="http://schemas.microsoft.com/office/word/2010/wordprocessingGroup" xmlns:wpi="http://schemas.microsoft.com/office/word/2010/wordprocessingInk" xmlns:wne="http://schemas.microsoft.com/office/word/2006/wordml" xmlns:wps="http://schemas.microsoft.com/office/word/2010/wordprocessingShape" mc:Ignorable="w14 w15 w16se w16cid w16 w16cex wp14">
   <w:body>
+    <w:p>
+      <w:pPr>
+        <w:spacing w:before="0" w:after="0"/>
+        <w:rPr>
+          <w:sz w:val="44"/>
+          <w:szCs w:val="44"/>
+        </w:rPr>
+      </w:pPr>
+      <w:bookmarkStart w:id="0" w:name="_GoBack"/>
+      <w:r>
+        <w:rPr>
+          <w:noProof/>
+          <w:sz w:val="44"/>
+          <w:szCs w:val="44"/>
+        </w:rPr>
+        <w:t>Welcome to freETarget</w:t>
+      </w:r>
+    </w:p>
+    <w:bookmarkEnd w:id="0"/>
+    <w:p>
+      <w:r>
+        <w:t>This package contains the electronics to build your electronic target. This unit has been assembled and tested, and should work in your setup without any need for circuit work on your part.</w:t>
+      </w:r>
+    </w:p>
+    <w:p>
+      <w:r>
+        <w:t>Information about assembling the housing can be found on the web site free-e-target.com.  Please follow the commissioning instructions to test your hardware and ensure that everything is working.</w:t>
+      </w:r>
+    </w:p>
+    <w:p>
+      <w:r>
+        <w:t xml:space="preserve">Serial Number_______       </w:t>
+      </w:r>
+      <w:proofErr w:type="gramStart"/>
+      <w:r>
+        <w:t>Date:_</w:t>
+      </w:r>
+      <w:proofErr w:type="gramEnd"/>
+      <w:r>
+        <w:t>_____________</w:t>
+      </w:r>
+    </w:p>
+    <w:p>
+      <w:r>
+        <w:t>Software __________.       Trip Point: _________</w:t>
+      </w:r>
+      <w:r>
+        <w:t>V</w:t>
+      </w:r>
+    </w:p>
+    <w:p/>
     <w:p>
       <w:pPr>
         <w:rPr>
@@ -20,7 +71,12 @@
     </w:p>
     <w:p>
       <w:r>
-        <w:t>This package contains the electronics to build your electronic target. This unit has been assembled and tested, and should work in your setup without any need for circuit work on your part.</w:t>
+        <w:t>This package contains the electronics to build your electronic target.</w:t>
+      </w:r>
+    </w:p>
+    <w:p>
+      <w:r>
+        <w:t>This unit has been assembled and tested, and should work in your setup without any need for circuit work on your part.</w:t>
       </w:r>
     </w:p>
     <w:p>
@@ -43,7 +99,7 @@
     </w:p>
     <w:p>
       <w:r>
-        <w:t>Software __________.       Trip Point: _________</w:t>
+        <w:t>Software ___________     Trip Point: _________</w:t>
       </w:r>
       <w:r>
         <w:t>V</w:t>
@@ -94,24 +150,83 @@
         <w:t>______</w:t>
       </w:r>
       <w:r>
+        <w:t>________</w:t>
+      </w:r>
+    </w:p>
+    <w:p>
+      <w:r>
+        <w:t>Software ___________       Trip Point: _________</w:t>
+      </w:r>
+      <w:r>
+        <w:t>V</w:t>
+      </w:r>
+    </w:p>
+    <w:p>
+      <w:pPr>
+        <w:rPr>
+          <w:sz w:val="44"/>
+          <w:szCs w:val="44"/>
+        </w:rPr>
+      </w:pPr>
+      <w:r>
+        <w:rPr>
+          <w:noProof/>
+          <w:sz w:val="44"/>
+          <w:szCs w:val="44"/>
+        </w:rPr>
+        <w:t>Welcome to freETarget</w:t>
+      </w:r>
+    </w:p>
+    <w:p>
+      <w:r>
+        <w:t>This package contains the electronics to build your electronic target.</w:t>
+      </w:r>
+      <w:r>
+        <w:t xml:space="preserve"> </w:t>
+      </w:r>
+      <w:r>
+        <w:t>This unit has been assembled and tested, and should work in your setup without any need for circuit work on your part.</w:t>
+      </w:r>
+    </w:p>
+    <w:p>
+      <w:r>
+        <w:t>Information about assembling the housing can be found on the web site free-e-target.com.  Please follow the commissioning instructions to test your hardware and ensure that everything is working.</w:t>
+      </w:r>
+    </w:p>
+    <w:p>
+      <w:r>
+        <w:t xml:space="preserve">Serial Number_______       </w:t>
+      </w:r>
+      <w:proofErr w:type="gramStart"/>
+      <w:r>
+        <w:t>Date:_</w:t>
+      </w:r>
+      <w:proofErr w:type="gramEnd"/>
+      <w:r>
+        <w:t>__</w:t>
+      </w:r>
+      <w:r>
         <w:t>_______</w:t>
       </w:r>
-    </w:p>
-    <w:p>
-      <w:r>
-        <w:t>Software ___</w:t>
+      <w:r>
+        <w:t>____</w:t>
+      </w:r>
+    </w:p>
+    <w:p>
+      <w:r>
+        <w:t>Software __</w:t>
       </w:r>
       <w:r>
         <w:t>_____</w:t>
       </w:r>
       <w:r>
-        <w:t xml:space="preserve">___  </w:t>
-      </w:r>
-      <w:r>
-        <w:t xml:space="preserve">   </w:t>
-      </w:r>
-      <w:r>
-        <w:t>Trip Point: _________</w:t>
+        <w:t xml:space="preserve">____ </w:t>
+      </w:r>
+      <w:r>
+        <w:t xml:space="preserve">    </w:t>
+      </w:r>
+      <w:r>
+        <w:t xml:space="preserve"> Trip Point: _________</w:t>
       </w:r>
       <w:r>
         <w:t>V</w:t>
@@ -159,101 +274,12 @@
       </w:r>
       <w:proofErr w:type="gramEnd"/>
       <w:r>
-        <w:t>______</w:t>
-      </w:r>
-      <w:r>
-        <w:t>________</w:t>
-      </w:r>
-    </w:p>
-    <w:p>
-      <w:r>
-        <w:t>Software __</w:t>
-      </w:r>
-      <w:r>
-        <w:t>_____</w:t>
-      </w:r>
-      <w:r>
-        <w:t xml:space="preserve">____ </w:t>
-      </w:r>
-      <w:r>
-        <w:t xml:space="preserve">     </w:t>
-      </w:r>
-      <w:r>
-        <w:t xml:space="preserve"> Trip Point: _________</w:t>
-      </w:r>
-      <w:r>
-        <w:t>V</w:t>
-      </w:r>
-    </w:p>
-    <w:p>
-      <w:pPr>
-        <w:rPr>
-          <w:sz w:val="44"/>
-          <w:szCs w:val="44"/>
-        </w:rPr>
-      </w:pPr>
-      <w:r>
-        <w:rPr>
-          <w:noProof/>
-          <w:sz w:val="44"/>
-          <w:szCs w:val="44"/>
-        </w:rPr>
-        <w:t>Welcome to freETarget</w:t>
-      </w:r>
-    </w:p>
-    <w:p>
-      <w:r>
-        <w:t>This package contains the electronics to build your electronic target.</w:t>
-      </w:r>
-      <w:r>
-        <w:t xml:space="preserve"> </w:t>
-      </w:r>
-      <w:r>
-        <w:t>This unit has been assembled and tested, and should work in your setup without any need for circuit work on your part.</w:t>
-      </w:r>
-    </w:p>
-    <w:p>
-      <w:r>
-        <w:t>Information about assembling the housing can be found on the web site free-e-target.com.  Please follow the commissioning instructions to test your hardware and ensure that everything is working.</w:t>
-      </w:r>
-    </w:p>
-    <w:p>
-      <w:r>
-        <w:t xml:space="preserve">Serial Number_______       </w:t>
-      </w:r>
-      <w:proofErr w:type="gramStart"/>
-      <w:r>
-        <w:t>Date:_</w:t>
-      </w:r>
-      <w:proofErr w:type="gramEnd"/>
-      <w:r>
-        <w:t>__</w:t>
-      </w:r>
-      <w:r>
-        <w:t>_______</w:t>
-      </w:r>
-      <w:r>
-        <w:t>____</w:t>
-      </w:r>
-    </w:p>
-    <w:p>
-      <w:r>
-        <w:t>Software __</w:t>
-      </w:r>
-      <w:r>
-        <w:t>_____</w:t>
-      </w:r>
-      <w:r>
-        <w:t xml:space="preserve">____ </w:t>
-      </w:r>
-      <w:r>
-        <w:t xml:space="preserve">    </w:t>
-      </w:r>
-      <w:r>
-        <w:t xml:space="preserve"> Trip Point: _________</w:t>
-      </w:r>
-      <w:r>
-        <w:t>V</w:t>
+        <w:t>_____________</w:t>
+      </w:r>
+    </w:p>
+    <w:p>
+      <w:r>
+        <w:t>Software ___________     Trip Point: _________V</w:t>
       </w:r>
     </w:p>
     <w:p/>
@@ -303,66 +329,675 @@
     </w:p>
     <w:p>
       <w:r>
-        <w:t>Software ___________     Trip Point: _________</w:t>
-      </w:r>
-      <w:r>
-        <w:t>V</w:t>
-      </w:r>
-    </w:p>
-    <w:p/>
-    <w:p>
-      <w:pPr>
-        <w:rPr>
-          <w:sz w:val="36"/>
-          <w:szCs w:val="36"/>
-        </w:rPr>
-      </w:pPr>
-      <w:r>
-        <w:rPr>
-          <w:noProof/>
-          <w:sz w:val="36"/>
-          <w:szCs w:val="36"/>
-        </w:rPr>
-        <w:t>Welcome to freETarget</w:t>
-      </w:r>
-    </w:p>
-    <w:p>
-      <w:r>
-        <w:t>This package contains the electronics to build your electronic target.</w:t>
-      </w:r>
-    </w:p>
-    <w:p>
-      <w:r>
-        <w:t>This unit has been assembled and tested, and should work in your setup without any need for circuit work on your part.</w:t>
-      </w:r>
-    </w:p>
-    <w:p>
-      <w:r>
-        <w:t>Information about assembling the housing can be found on the web site free-e-target.com.  Please follow the commissioning instructions to test your hardware and ensure that everything is working.</w:t>
-      </w:r>
-    </w:p>
-    <w:p>
-      <w:r>
-        <w:t xml:space="preserve">Serial Number_______       </w:t>
-      </w:r>
-      <w:proofErr w:type="gramStart"/>
-      <w:r>
-        <w:t>Date:_</w:t>
-      </w:r>
-      <w:proofErr w:type="gramEnd"/>
-      <w:r>
-        <w:t>_____________</w:t>
-      </w:r>
-    </w:p>
-    <w:p>
-      <w:r>
-        <w:t>Software ___________     Trip Point: _________</w:t>
-      </w:r>
-      <w:r>
-        <w:t>V</w:t>
-      </w:r>
-      <w:bookmarkStart w:id="0" w:name="_GoBack"/>
-      <w:bookmarkEnd w:id="0"/>
+        <w:t>Software ___________     Trip Point: _________V</w:t>
+      </w:r>
+    </w:p>
+    <w:p>
+      <w:pPr>
+        <w:jc w:val="center"/>
+      </w:pPr>
+      <w:r>
+        <w:lastRenderedPageBreak/>
+        <w:t>FAQs</w:t>
+      </w:r>
+    </w:p>
+    <w:p>
+      <w:r>
+        <w:t>The PC program is not finding the Arduino</w:t>
+      </w:r>
+    </w:p>
+    <w:p>
+      <w:pPr>
+        <w:pStyle w:val="ListParagraph"/>
+        <w:numPr>
+          <w:ilvl w:val="0"/>
+          <w:numId w:val="6"/>
+        </w:numPr>
+      </w:pPr>
+      <w:r>
+        <w:t xml:space="preserve">You are probably missing the CH340 driver. Go to </w:t>
+      </w:r>
+    </w:p>
+    <w:p>
+      <w:pPr>
+        <w:pStyle w:val="ListParagraph"/>
+      </w:pPr>
+      <w:hyperlink r:id="rId5" w:history="1">
+        <w:r>
+          <w:rPr>
+            <w:rStyle w:val="Hyperlink"/>
+          </w:rPr>
+          <w:t>https://sparks.gogo.co.nz/ch340.html</w:t>
+        </w:r>
+      </w:hyperlink>
+      <w:r>
+        <w:t xml:space="preserve"> and download the driver for your PC</w:t>
+      </w:r>
+    </w:p>
+    <w:p>
+      <w:r>
+        <w:t>I shoot but the shot doesn’t record</w:t>
+      </w:r>
+    </w:p>
+    <w:p>
+      <w:pPr>
+        <w:pStyle w:val="ListParagraph"/>
+        <w:numPr>
+          <w:ilvl w:val="0"/>
+          <w:numId w:val="6"/>
+        </w:numPr>
+      </w:pPr>
+      <w:r>
+        <w:t>Unplug the face sensor if you are using it</w:t>
+      </w:r>
+    </w:p>
+    <w:p>
+      <w:pPr>
+        <w:pStyle w:val="ListParagraph"/>
+        <w:numPr>
+          <w:ilvl w:val="0"/>
+          <w:numId w:val="6"/>
+        </w:numPr>
+      </w:pPr>
+      <w:r>
+        <w:t>Make sure the cable is in correctly</w:t>
+      </w:r>
+    </w:p>
+    <w:p>
+      <w:pPr>
+        <w:pStyle w:val="ListParagraph"/>
+        <w:numPr>
+          <w:ilvl w:val="0"/>
+          <w:numId w:val="6"/>
+        </w:numPr>
+      </w:pPr>
+      <w:r>
+        <w:t>Does the PC program say CONNECTED?</w:t>
+      </w:r>
+    </w:p>
+    <w:p>
+      <w:r>
+        <w:t>How do I improve accuracy?</w:t>
+      </w:r>
+    </w:p>
+    <w:p>
+      <w:pPr>
+        <w:pStyle w:val="ListParagraph"/>
+        <w:numPr>
+          <w:ilvl w:val="0"/>
+          <w:numId w:val="7"/>
+        </w:numPr>
+      </w:pPr>
+      <w:r>
+        <w:t>Make sure that the sensor distance is 230mm</w:t>
+      </w:r>
+    </w:p>
+    <w:p>
+      <w:pPr>
+        <w:pStyle w:val="ListParagraph"/>
+        <w:numPr>
+          <w:ilvl w:val="0"/>
+          <w:numId w:val="7"/>
+        </w:numPr>
+      </w:pPr>
+      <w:r>
+        <w:t>If not 230mm, change the SENSOR setting on the PC</w:t>
+      </w:r>
+    </w:p>
+    <w:p>
+      <w:pPr>
+        <w:jc w:val="center"/>
+      </w:pPr>
+      <w:r>
+        <w:t>FAQs</w:t>
+      </w:r>
+    </w:p>
+    <w:p>
+      <w:r>
+        <w:t>The PC program is not finding the Arduino</w:t>
+      </w:r>
+    </w:p>
+    <w:p>
+      <w:pPr>
+        <w:pStyle w:val="ListParagraph"/>
+        <w:numPr>
+          <w:ilvl w:val="0"/>
+          <w:numId w:val="6"/>
+        </w:numPr>
+      </w:pPr>
+      <w:r>
+        <w:t xml:space="preserve">You are probably missing the CH340 driver. Go to </w:t>
+      </w:r>
+    </w:p>
+    <w:p>
+      <w:pPr>
+        <w:pStyle w:val="ListParagraph"/>
+      </w:pPr>
+      <w:hyperlink r:id="rId6" w:history="1">
+        <w:r>
+          <w:rPr>
+            <w:rStyle w:val="Hyperlink"/>
+          </w:rPr>
+          <w:t>https://sparks.gogo.co.nz/ch340.html</w:t>
+        </w:r>
+      </w:hyperlink>
+      <w:r>
+        <w:t xml:space="preserve"> and download the driver for your PC</w:t>
+      </w:r>
+    </w:p>
+    <w:p>
+      <w:r>
+        <w:t>I shoot but the shot doesn’t record</w:t>
+      </w:r>
+    </w:p>
+    <w:p>
+      <w:pPr>
+        <w:pStyle w:val="ListParagraph"/>
+        <w:numPr>
+          <w:ilvl w:val="0"/>
+          <w:numId w:val="6"/>
+        </w:numPr>
+      </w:pPr>
+      <w:r>
+        <w:t>Unplug the face sensor if you are using it</w:t>
+      </w:r>
+    </w:p>
+    <w:p>
+      <w:pPr>
+        <w:pStyle w:val="ListParagraph"/>
+        <w:numPr>
+          <w:ilvl w:val="0"/>
+          <w:numId w:val="6"/>
+        </w:numPr>
+      </w:pPr>
+      <w:r>
+        <w:t>Make sure the cable is in correctly</w:t>
+      </w:r>
+    </w:p>
+    <w:p>
+      <w:pPr>
+        <w:pStyle w:val="ListParagraph"/>
+        <w:numPr>
+          <w:ilvl w:val="0"/>
+          <w:numId w:val="6"/>
+        </w:numPr>
+      </w:pPr>
+      <w:r>
+        <w:t>Does the PC program say CONNECTED?</w:t>
+      </w:r>
+    </w:p>
+    <w:p>
+      <w:r>
+        <w:t>How do I improve accuracy?</w:t>
+      </w:r>
+    </w:p>
+    <w:p>
+      <w:pPr>
+        <w:pStyle w:val="ListParagraph"/>
+        <w:numPr>
+          <w:ilvl w:val="0"/>
+          <w:numId w:val="6"/>
+        </w:numPr>
+      </w:pPr>
+      <w:r>
+        <w:t>Make sure that the sensor distance is 230mm</w:t>
+      </w:r>
+    </w:p>
+    <w:p>
+      <w:pPr>
+        <w:pStyle w:val="ListParagraph"/>
+        <w:numPr>
+          <w:ilvl w:val="0"/>
+          <w:numId w:val="6"/>
+        </w:numPr>
+      </w:pPr>
+      <w:r>
+        <w:t>If not 230mm, change the SENSOR setting on the PC</w:t>
+      </w:r>
+    </w:p>
+    <w:p>
+      <w:pPr>
+        <w:jc w:val="center"/>
+      </w:pPr>
+      <w:r>
+        <w:t>FAQs</w:t>
+      </w:r>
+    </w:p>
+    <w:p>
+      <w:r>
+        <w:t>The PC program is not finding the Arduino</w:t>
+      </w:r>
+    </w:p>
+    <w:p>
+      <w:pPr>
+        <w:pStyle w:val="ListParagraph"/>
+        <w:numPr>
+          <w:ilvl w:val="0"/>
+          <w:numId w:val="6"/>
+        </w:numPr>
+      </w:pPr>
+      <w:r>
+        <w:t xml:space="preserve">You are probably missing the CH340 driver. Go to </w:t>
+      </w:r>
+    </w:p>
+    <w:p>
+      <w:pPr>
+        <w:pStyle w:val="ListParagraph"/>
+      </w:pPr>
+      <w:hyperlink r:id="rId7" w:history="1">
+        <w:r>
+          <w:rPr>
+            <w:rStyle w:val="Hyperlink"/>
+          </w:rPr>
+          <w:t>https://sparks.gogo.co.nz/ch340.html</w:t>
+        </w:r>
+      </w:hyperlink>
+      <w:r>
+        <w:t xml:space="preserve"> and download the driver for your PC</w:t>
+      </w:r>
+    </w:p>
+    <w:p>
+      <w:r>
+        <w:t>I shoot but the shot doesn’t record</w:t>
+      </w:r>
+    </w:p>
+    <w:p>
+      <w:pPr>
+        <w:pStyle w:val="ListParagraph"/>
+        <w:numPr>
+          <w:ilvl w:val="0"/>
+          <w:numId w:val="6"/>
+        </w:numPr>
+      </w:pPr>
+      <w:r>
+        <w:t>Unplug the face sensor if you are using it</w:t>
+      </w:r>
+    </w:p>
+    <w:p>
+      <w:pPr>
+        <w:pStyle w:val="ListParagraph"/>
+        <w:numPr>
+          <w:ilvl w:val="0"/>
+          <w:numId w:val="6"/>
+        </w:numPr>
+      </w:pPr>
+      <w:r>
+        <w:t>Make sure the cable is in correctly</w:t>
+      </w:r>
+    </w:p>
+    <w:p>
+      <w:pPr>
+        <w:pStyle w:val="ListParagraph"/>
+        <w:numPr>
+          <w:ilvl w:val="0"/>
+          <w:numId w:val="6"/>
+        </w:numPr>
+      </w:pPr>
+      <w:r>
+        <w:t>Does the PC program say CONNECTED?</w:t>
+      </w:r>
+    </w:p>
+    <w:p>
+      <w:r>
+        <w:t>How do I improve accuracy?</w:t>
+      </w:r>
+    </w:p>
+    <w:p>
+      <w:pPr>
+        <w:pStyle w:val="ListParagraph"/>
+        <w:numPr>
+          <w:ilvl w:val="0"/>
+          <w:numId w:val="6"/>
+        </w:numPr>
+      </w:pPr>
+      <w:r>
+        <w:t>Make sure that the sensor distance is 230mm</w:t>
+      </w:r>
+    </w:p>
+    <w:p>
+      <w:pPr>
+        <w:pStyle w:val="ListParagraph"/>
+        <w:numPr>
+          <w:ilvl w:val="0"/>
+          <w:numId w:val="6"/>
+        </w:numPr>
+      </w:pPr>
+      <w:r>
+        <w:t>If not 230mm, change the SENSOR setting on the PC</w:t>
+      </w:r>
+    </w:p>
+    <w:p>
+      <w:pPr>
+        <w:jc w:val="center"/>
+      </w:pPr>
+      <w:r>
+        <w:t>FAQs</w:t>
+      </w:r>
+    </w:p>
+    <w:p>
+      <w:r>
+        <w:t>The PC program is not finding the Arduino</w:t>
+      </w:r>
+    </w:p>
+    <w:p>
+      <w:pPr>
+        <w:pStyle w:val="ListParagraph"/>
+        <w:numPr>
+          <w:ilvl w:val="0"/>
+          <w:numId w:val="6"/>
+        </w:numPr>
+      </w:pPr>
+      <w:r>
+        <w:t xml:space="preserve">You are probably missing the CH340 driver. Go to </w:t>
+      </w:r>
+    </w:p>
+    <w:p>
+      <w:pPr>
+        <w:pStyle w:val="ListParagraph"/>
+      </w:pPr>
+      <w:hyperlink r:id="rId8" w:history="1">
+        <w:r>
+          <w:rPr>
+            <w:rStyle w:val="Hyperlink"/>
+          </w:rPr>
+          <w:t>https://sparks.gogo.co.nz/ch340.html</w:t>
+        </w:r>
+      </w:hyperlink>
+      <w:r>
+        <w:t xml:space="preserve"> and download the driver for your PC</w:t>
+      </w:r>
+    </w:p>
+    <w:p>
+      <w:r>
+        <w:t>I shoot but the shot doesn’t record</w:t>
+      </w:r>
+    </w:p>
+    <w:p>
+      <w:pPr>
+        <w:pStyle w:val="ListParagraph"/>
+        <w:numPr>
+          <w:ilvl w:val="0"/>
+          <w:numId w:val="6"/>
+        </w:numPr>
+      </w:pPr>
+      <w:r>
+        <w:t>Unplug the face sensor if you are using it</w:t>
+      </w:r>
+    </w:p>
+    <w:p>
+      <w:pPr>
+        <w:pStyle w:val="ListParagraph"/>
+        <w:numPr>
+          <w:ilvl w:val="0"/>
+          <w:numId w:val="6"/>
+        </w:numPr>
+      </w:pPr>
+      <w:r>
+        <w:t>Make sure the cable is in correctly</w:t>
+      </w:r>
+    </w:p>
+    <w:p>
+      <w:pPr>
+        <w:pStyle w:val="ListParagraph"/>
+        <w:numPr>
+          <w:ilvl w:val="0"/>
+          <w:numId w:val="6"/>
+        </w:numPr>
+      </w:pPr>
+      <w:r>
+        <w:t>Does the PC program say CONNECTED?</w:t>
+      </w:r>
+    </w:p>
+    <w:p>
+      <w:r>
+        <w:t>How do I improve accuracy?</w:t>
+      </w:r>
+    </w:p>
+    <w:p>
+      <w:pPr>
+        <w:pStyle w:val="ListParagraph"/>
+        <w:numPr>
+          <w:ilvl w:val="0"/>
+          <w:numId w:val="7"/>
+        </w:numPr>
+      </w:pPr>
+      <w:r>
+        <w:t>Make sure that the sensor distance is 230mm</w:t>
+      </w:r>
+    </w:p>
+    <w:p>
+      <w:pPr>
+        <w:pStyle w:val="ListParagraph"/>
+        <w:numPr>
+          <w:ilvl w:val="0"/>
+          <w:numId w:val="7"/>
+        </w:numPr>
+      </w:pPr>
+      <w:r>
+        <w:t>If not 230mm, change the SENSOR setting on the PC</w:t>
+      </w:r>
+    </w:p>
+    <w:p>
+      <w:pPr>
+        <w:jc w:val="center"/>
+      </w:pPr>
+      <w:r>
+        <w:t>FAQs</w:t>
+      </w:r>
+    </w:p>
+    <w:p>
+      <w:r>
+        <w:t>The PC program is not finding the Arduino</w:t>
+      </w:r>
+    </w:p>
+    <w:p>
+      <w:pPr>
+        <w:pStyle w:val="ListParagraph"/>
+        <w:numPr>
+          <w:ilvl w:val="0"/>
+          <w:numId w:val="6"/>
+        </w:numPr>
+      </w:pPr>
+      <w:r>
+        <w:t xml:space="preserve">You are probably missing the CH340 driver. Go to </w:t>
+      </w:r>
+    </w:p>
+    <w:p>
+      <w:pPr>
+        <w:pStyle w:val="ListParagraph"/>
+      </w:pPr>
+      <w:hyperlink r:id="rId9" w:history="1">
+        <w:r>
+          <w:rPr>
+            <w:rStyle w:val="Hyperlink"/>
+          </w:rPr>
+          <w:t>https://sparks.gogo.co.nz/ch340.html</w:t>
+        </w:r>
+      </w:hyperlink>
+      <w:r>
+        <w:t xml:space="preserve"> and download the driver for your PC</w:t>
+      </w:r>
+    </w:p>
+    <w:p>
+      <w:r>
+        <w:t>I shoot but the shot doesn’t record</w:t>
+      </w:r>
+    </w:p>
+    <w:p>
+      <w:pPr>
+        <w:pStyle w:val="ListParagraph"/>
+        <w:numPr>
+          <w:ilvl w:val="0"/>
+          <w:numId w:val="6"/>
+        </w:numPr>
+      </w:pPr>
+      <w:r>
+        <w:t>Unplug the face sensor if you are using it</w:t>
+      </w:r>
+    </w:p>
+    <w:p>
+      <w:pPr>
+        <w:pStyle w:val="ListParagraph"/>
+        <w:numPr>
+          <w:ilvl w:val="0"/>
+          <w:numId w:val="6"/>
+        </w:numPr>
+      </w:pPr>
+      <w:r>
+        <w:t>Make sure the cable is in correctly</w:t>
+      </w:r>
+    </w:p>
+    <w:p>
+      <w:pPr>
+        <w:pStyle w:val="ListParagraph"/>
+        <w:numPr>
+          <w:ilvl w:val="0"/>
+          <w:numId w:val="6"/>
+        </w:numPr>
+      </w:pPr>
+      <w:r>
+        <w:t>Does the PC program say CONNECTED?</w:t>
+      </w:r>
+    </w:p>
+    <w:p>
+      <w:r>
+        <w:t>How do I improve accuracy?</w:t>
+      </w:r>
+    </w:p>
+    <w:p>
+      <w:pPr>
+        <w:pStyle w:val="ListParagraph"/>
+        <w:numPr>
+          <w:ilvl w:val="0"/>
+          <w:numId w:val="6"/>
+        </w:numPr>
+      </w:pPr>
+      <w:r>
+        <w:t>Make sure that the sensor distance is 230mm</w:t>
+      </w:r>
+    </w:p>
+    <w:p>
+      <w:pPr>
+        <w:pStyle w:val="ListParagraph"/>
+        <w:numPr>
+          <w:ilvl w:val="0"/>
+          <w:numId w:val="6"/>
+        </w:numPr>
+      </w:pPr>
+      <w:r>
+        <w:t>If not 230mm, change the SENSOR setting on the PC</w:t>
+      </w:r>
+    </w:p>
+    <w:p>
+      <w:pPr>
+        <w:jc w:val="center"/>
+      </w:pPr>
+      <w:r>
+        <w:t>FAQs</w:t>
+      </w:r>
+    </w:p>
+    <w:p>
+      <w:r>
+        <w:t>The PC program is not finding the Arduino</w:t>
+      </w:r>
+    </w:p>
+    <w:p>
+      <w:pPr>
+        <w:pStyle w:val="ListParagraph"/>
+        <w:numPr>
+          <w:ilvl w:val="0"/>
+          <w:numId w:val="6"/>
+        </w:numPr>
+      </w:pPr>
+      <w:r>
+        <w:t xml:space="preserve">You are probably missing the CH340 driver. Go to </w:t>
+      </w:r>
+    </w:p>
+    <w:p>
+      <w:pPr>
+        <w:pStyle w:val="ListParagraph"/>
+      </w:pPr>
+      <w:hyperlink r:id="rId10" w:history="1">
+        <w:r>
+          <w:rPr>
+            <w:rStyle w:val="Hyperlink"/>
+          </w:rPr>
+          <w:t>https://sparks.gogo.co.nz/ch340.html</w:t>
+        </w:r>
+      </w:hyperlink>
+      <w:r>
+        <w:t xml:space="preserve"> and download the driver for your PC</w:t>
+      </w:r>
+    </w:p>
+    <w:p>
+      <w:r>
+        <w:t>I shoot but the shot doesn’t record</w:t>
+      </w:r>
+    </w:p>
+    <w:p>
+      <w:pPr>
+        <w:pStyle w:val="ListParagraph"/>
+        <w:numPr>
+          <w:ilvl w:val="0"/>
+          <w:numId w:val="6"/>
+        </w:numPr>
+      </w:pPr>
+      <w:r>
+        <w:t>Unplug the face sensor if you are using it</w:t>
+      </w:r>
+    </w:p>
+    <w:p>
+      <w:pPr>
+        <w:pStyle w:val="ListParagraph"/>
+        <w:numPr>
+          <w:ilvl w:val="0"/>
+          <w:numId w:val="6"/>
+        </w:numPr>
+      </w:pPr>
+      <w:r>
+        <w:t>Make sure the cable is in correctly</w:t>
+      </w:r>
+    </w:p>
+    <w:p>
+      <w:pPr>
+        <w:pStyle w:val="ListParagraph"/>
+        <w:numPr>
+          <w:ilvl w:val="0"/>
+          <w:numId w:val="6"/>
+        </w:numPr>
+      </w:pPr>
+      <w:r>
+        <w:t>Does the PC program say CONNECTED?</w:t>
+      </w:r>
+    </w:p>
+    <w:p>
+      <w:r>
+        <w:t>How do I improve accuracy?</w:t>
+      </w:r>
+    </w:p>
+    <w:p>
+      <w:pPr>
+        <w:pStyle w:val="ListParagraph"/>
+        <w:numPr>
+          <w:ilvl w:val="0"/>
+          <w:numId w:val="6"/>
+        </w:numPr>
+      </w:pPr>
+      <w:r>
+        <w:t>Make sure that the sensor distance is 230mm</w:t>
+      </w:r>
+    </w:p>
+    <w:p>
+      <w:pPr>
+        <w:pStyle w:val="ListParagraph"/>
+        <w:numPr>
+          <w:ilvl w:val="0"/>
+          <w:numId w:val="6"/>
+        </w:numPr>
+      </w:pPr>
+      <w:r>
+        <w:t>If not 230m, change the SENSOR setting on the PC</w:t>
+      </w:r>
     </w:p>
     <w:sectPr>
       <w:pgSz w:w="12240" w:h="15840"/>
@@ -829,6 +1464,119 @@
     </w:lvl>
   </w:abstractNum>
   <w:abstractNum w:abstractNumId="4" w15:restartNumberingAfterBreak="0">
+    <w:nsid w:val="2F755A8C"/>
+    <w:multiLevelType w:val="hybridMultilevel"/>
+    <w:tmpl w:val="0590A668"/>
+    <w:lvl w:ilvl="0" w:tplc="04090001">
+      <w:start w:val="1"/>
+      <w:numFmt w:val="bullet"/>
+      <w:lvlText w:val=""/>
+      <w:lvlJc w:val="left"/>
+      <w:pPr>
+        <w:ind w:left="720" w:hanging="360"/>
+      </w:pPr>
+      <w:rPr>
+        <w:rFonts w:ascii="Symbol" w:hAnsi="Symbol" w:hint="default"/>
+      </w:rPr>
+    </w:lvl>
+    <w:lvl w:ilvl="1" w:tplc="04090003" w:tentative="1">
+      <w:start w:val="1"/>
+      <w:numFmt w:val="bullet"/>
+      <w:lvlText w:val="o"/>
+      <w:lvlJc w:val="left"/>
+      <w:pPr>
+        <w:ind w:left="1440" w:hanging="360"/>
+      </w:pPr>
+      <w:rPr>
+        <w:rFonts w:ascii="Courier New" w:hAnsi="Courier New" w:cs="Courier New" w:hint="default"/>
+      </w:rPr>
+    </w:lvl>
+    <w:lvl w:ilvl="2" w:tplc="04090005" w:tentative="1">
+      <w:start w:val="1"/>
+      <w:numFmt w:val="bullet"/>
+      <w:lvlText w:val=""/>
+      <w:lvlJc w:val="left"/>
+      <w:pPr>
+        <w:ind w:left="2160" w:hanging="360"/>
+      </w:pPr>
+      <w:rPr>
+        <w:rFonts w:ascii="Wingdings" w:hAnsi="Wingdings" w:hint="default"/>
+      </w:rPr>
+    </w:lvl>
+    <w:lvl w:ilvl="3" w:tplc="04090001" w:tentative="1">
+      <w:start w:val="1"/>
+      <w:numFmt w:val="bullet"/>
+      <w:lvlText w:val=""/>
+      <w:lvlJc w:val="left"/>
+      <w:pPr>
+        <w:ind w:left="2880" w:hanging="360"/>
+      </w:pPr>
+      <w:rPr>
+        <w:rFonts w:ascii="Symbol" w:hAnsi="Symbol" w:hint="default"/>
+      </w:rPr>
+    </w:lvl>
+    <w:lvl w:ilvl="4" w:tplc="04090003" w:tentative="1">
+      <w:start w:val="1"/>
+      <w:numFmt w:val="bullet"/>
+      <w:lvlText w:val="o"/>
+      <w:lvlJc w:val="left"/>
+      <w:pPr>
+        <w:ind w:left="3600" w:hanging="360"/>
+      </w:pPr>
+      <w:rPr>
+        <w:rFonts w:ascii="Courier New" w:hAnsi="Courier New" w:cs="Courier New" w:hint="default"/>
+      </w:rPr>
+    </w:lvl>
+    <w:lvl w:ilvl="5" w:tplc="04090005" w:tentative="1">
+      <w:start w:val="1"/>
+      <w:numFmt w:val="bullet"/>
+      <w:lvlText w:val=""/>
+      <w:lvlJc w:val="left"/>
+      <w:pPr>
+        <w:ind w:left="4320" w:hanging="360"/>
+      </w:pPr>
+      <w:rPr>
+        <w:rFonts w:ascii="Wingdings" w:hAnsi="Wingdings" w:hint="default"/>
+      </w:rPr>
+    </w:lvl>
+    <w:lvl w:ilvl="6" w:tplc="04090001" w:tentative="1">
+      <w:start w:val="1"/>
+      <w:numFmt w:val="bullet"/>
+      <w:lvlText w:val=""/>
+      <w:lvlJc w:val="left"/>
+      <w:pPr>
+        <w:ind w:left="5040" w:hanging="360"/>
+      </w:pPr>
+      <w:rPr>
+        <w:rFonts w:ascii="Symbol" w:hAnsi="Symbol" w:hint="default"/>
+      </w:rPr>
+    </w:lvl>
+    <w:lvl w:ilvl="7" w:tplc="04090003" w:tentative="1">
+      <w:start w:val="1"/>
+      <w:numFmt w:val="bullet"/>
+      <w:lvlText w:val="o"/>
+      <w:lvlJc w:val="left"/>
+      <w:pPr>
+        <w:ind w:left="5760" w:hanging="360"/>
+      </w:pPr>
+      <w:rPr>
+        <w:rFonts w:ascii="Courier New" w:hAnsi="Courier New" w:cs="Courier New" w:hint="default"/>
+      </w:rPr>
+    </w:lvl>
+    <w:lvl w:ilvl="8" w:tplc="04090005" w:tentative="1">
+      <w:start w:val="1"/>
+      <w:numFmt w:val="bullet"/>
+      <w:lvlText w:val=""/>
+      <w:lvlJc w:val="left"/>
+      <w:pPr>
+        <w:ind w:left="6480" w:hanging="360"/>
+      </w:pPr>
+      <w:rPr>
+        <w:rFonts w:ascii="Wingdings" w:hAnsi="Wingdings" w:hint="default"/>
+      </w:rPr>
+    </w:lvl>
+  </w:abstractNum>
+  <w:abstractNum w:abstractNumId="5" w15:restartNumberingAfterBreak="0">
     <w:nsid w:val="33F049C9"/>
     <w:multiLevelType w:val="hybridMultilevel"/>
     <w:tmpl w:val="C726A9DC"/>
@@ -845,6 +1593,119 @@
       </w:rPr>
     </w:lvl>
     <w:lvl w:ilvl="1" w:tplc="04090003">
+      <w:start w:val="1"/>
+      <w:numFmt w:val="bullet"/>
+      <w:lvlText w:val="o"/>
+      <w:lvlJc w:val="left"/>
+      <w:pPr>
+        <w:ind w:left="1440" w:hanging="360"/>
+      </w:pPr>
+      <w:rPr>
+        <w:rFonts w:ascii="Courier New" w:hAnsi="Courier New" w:cs="Courier New" w:hint="default"/>
+      </w:rPr>
+    </w:lvl>
+    <w:lvl w:ilvl="2" w:tplc="04090005" w:tentative="1">
+      <w:start w:val="1"/>
+      <w:numFmt w:val="bullet"/>
+      <w:lvlText w:val=""/>
+      <w:lvlJc w:val="left"/>
+      <w:pPr>
+        <w:ind w:left="2160" w:hanging="360"/>
+      </w:pPr>
+      <w:rPr>
+        <w:rFonts w:ascii="Wingdings" w:hAnsi="Wingdings" w:hint="default"/>
+      </w:rPr>
+    </w:lvl>
+    <w:lvl w:ilvl="3" w:tplc="04090001" w:tentative="1">
+      <w:start w:val="1"/>
+      <w:numFmt w:val="bullet"/>
+      <w:lvlText w:val=""/>
+      <w:lvlJc w:val="left"/>
+      <w:pPr>
+        <w:ind w:left="2880" w:hanging="360"/>
+      </w:pPr>
+      <w:rPr>
+        <w:rFonts w:ascii="Symbol" w:hAnsi="Symbol" w:hint="default"/>
+      </w:rPr>
+    </w:lvl>
+    <w:lvl w:ilvl="4" w:tplc="04090003" w:tentative="1">
+      <w:start w:val="1"/>
+      <w:numFmt w:val="bullet"/>
+      <w:lvlText w:val="o"/>
+      <w:lvlJc w:val="left"/>
+      <w:pPr>
+        <w:ind w:left="3600" w:hanging="360"/>
+      </w:pPr>
+      <w:rPr>
+        <w:rFonts w:ascii="Courier New" w:hAnsi="Courier New" w:cs="Courier New" w:hint="default"/>
+      </w:rPr>
+    </w:lvl>
+    <w:lvl w:ilvl="5" w:tplc="04090005" w:tentative="1">
+      <w:start w:val="1"/>
+      <w:numFmt w:val="bullet"/>
+      <w:lvlText w:val=""/>
+      <w:lvlJc w:val="left"/>
+      <w:pPr>
+        <w:ind w:left="4320" w:hanging="360"/>
+      </w:pPr>
+      <w:rPr>
+        <w:rFonts w:ascii="Wingdings" w:hAnsi="Wingdings" w:hint="default"/>
+      </w:rPr>
+    </w:lvl>
+    <w:lvl w:ilvl="6" w:tplc="04090001" w:tentative="1">
+      <w:start w:val="1"/>
+      <w:numFmt w:val="bullet"/>
+      <w:lvlText w:val=""/>
+      <w:lvlJc w:val="left"/>
+      <w:pPr>
+        <w:ind w:left="5040" w:hanging="360"/>
+      </w:pPr>
+      <w:rPr>
+        <w:rFonts w:ascii="Symbol" w:hAnsi="Symbol" w:hint="default"/>
+      </w:rPr>
+    </w:lvl>
+    <w:lvl w:ilvl="7" w:tplc="04090003" w:tentative="1">
+      <w:start w:val="1"/>
+      <w:numFmt w:val="bullet"/>
+      <w:lvlText w:val="o"/>
+      <w:lvlJc w:val="left"/>
+      <w:pPr>
+        <w:ind w:left="5760" w:hanging="360"/>
+      </w:pPr>
+      <w:rPr>
+        <w:rFonts w:ascii="Courier New" w:hAnsi="Courier New" w:cs="Courier New" w:hint="default"/>
+      </w:rPr>
+    </w:lvl>
+    <w:lvl w:ilvl="8" w:tplc="04090005" w:tentative="1">
+      <w:start w:val="1"/>
+      <w:numFmt w:val="bullet"/>
+      <w:lvlText w:val=""/>
+      <w:lvlJc w:val="left"/>
+      <w:pPr>
+        <w:ind w:left="6480" w:hanging="360"/>
+      </w:pPr>
+      <w:rPr>
+        <w:rFonts w:ascii="Wingdings" w:hAnsi="Wingdings" w:hint="default"/>
+      </w:rPr>
+    </w:lvl>
+  </w:abstractNum>
+  <w:abstractNum w:abstractNumId="6" w15:restartNumberingAfterBreak="0">
+    <w:nsid w:val="785F2AC5"/>
+    <w:multiLevelType w:val="hybridMultilevel"/>
+    <w:tmpl w:val="6ABA023C"/>
+    <w:lvl w:ilvl="0" w:tplc="04090001">
+      <w:start w:val="1"/>
+      <w:numFmt w:val="bullet"/>
+      <w:lvlText w:val=""/>
+      <w:lvlJc w:val="left"/>
+      <w:pPr>
+        <w:ind w:left="720" w:hanging="360"/>
+      </w:pPr>
+      <w:rPr>
+        <w:rFonts w:ascii="Symbol" w:hAnsi="Symbol" w:hint="default"/>
+      </w:rPr>
+    </w:lvl>
+    <w:lvl w:ilvl="1" w:tplc="04090003" w:tentative="1">
       <w:start w:val="1"/>
       <w:numFmt w:val="bullet"/>
       <w:lvlText w:val="o"/>
@@ -951,10 +1812,16 @@
     <w:abstractNumId w:val="3"/>
   </w:num>
   <w:num w:numId="4">
-    <w:abstractNumId w:val="4"/>
+    <w:abstractNumId w:val="5"/>
   </w:num>
   <w:num w:numId="5">
     <w:abstractNumId w:val="2"/>
+  </w:num>
+  <w:num w:numId="6">
+    <w:abstractNumId w:val="6"/>
+  </w:num>
+  <w:num w:numId="7">
+    <w:abstractNumId w:val="4"/>
   </w:num>
 </w:numbering>
 </file>
@@ -2062,6 +2929,41 @@
       <w:szCs w:val="18"/>
     </w:rPr>
   </w:style>
+  <w:style w:type="character" w:styleId="Hyperlink">
+    <w:name w:val="Hyperlink"/>
+    <w:basedOn w:val="DefaultParagraphFont"/>
+    <w:uiPriority w:val="99"/>
+    <w:unhideWhenUsed/>
+    <w:rsid w:val="007C08E8"/>
+    <w:rPr>
+      <w:color w:val="0563C1" w:themeColor="hyperlink"/>
+      <w:u w:val="single"/>
+    </w:rPr>
+  </w:style>
+  <w:style w:type="character" w:styleId="UnresolvedMention">
+    <w:name w:val="Unresolved Mention"/>
+    <w:basedOn w:val="DefaultParagraphFont"/>
+    <w:uiPriority w:val="99"/>
+    <w:semiHidden/>
+    <w:unhideWhenUsed/>
+    <w:rsid w:val="007C08E8"/>
+    <w:rPr>
+      <w:color w:val="605E5C"/>
+      <w:shd w:val="clear" w:color="auto" w:fill="E1DFDD"/>
+    </w:rPr>
+  </w:style>
+  <w:style w:type="character" w:styleId="FollowedHyperlink">
+    <w:name w:val="FollowedHyperlink"/>
+    <w:basedOn w:val="DefaultParagraphFont"/>
+    <w:uiPriority w:val="99"/>
+    <w:semiHidden/>
+    <w:unhideWhenUsed/>
+    <w:rsid w:val="007C08E8"/>
+    <w:rPr>
+      <w:color w:val="954F72" w:themeColor="followedHyperlink"/>
+      <w:u w:val="single"/>
+    </w:rPr>
+  </w:style>
 </w:styles>
 </file>
 

</xml_diff>

<commit_message>
Arduino 3.4.15 Fixed bug in initialization command
{"INIT":1234} was incorrectly implemented as IS_FIXED instead of IS_INT16
</commit_message>
<xml_diff>
--- a/Documentation/Packing Slip.docx
+++ b/Documentation/Packing Slip.docx
@@ -10,7 +10,6 @@
           <w:szCs w:val="44"/>
         </w:rPr>
       </w:pPr>
-      <w:bookmarkStart w:id="0" w:name="_GoBack"/>
       <w:r>
         <w:rPr>
           <w:noProof/>
@@ -20,7 +19,6 @@
         <w:t>Welcome to freETarget</w:t>
       </w:r>
     </w:p>
-    <w:bookmarkEnd w:id="0"/>
     <w:p>
       <w:r>
         <w:t>This package contains the electronics to build your electronic target. This unit has been assembled and tested, and should work in your setup without any need for circuit work on your part.</w:t>
@@ -52,7 +50,6 @@
         <w:t>V</w:t>
       </w:r>
     </w:p>
-    <w:p/>
     <w:p>
       <w:pPr>
         <w:rPr>
@@ -105,7 +102,6 @@
         <w:t>V</w:t>
       </w:r>
     </w:p>
-    <w:p/>
     <w:p>
       <w:pPr>
         <w:rPr>
@@ -161,6 +157,7 @@
         <w:t>V</w:t>
       </w:r>
     </w:p>
+    <w:p/>
     <w:p>
       <w:pPr>
         <w:rPr>
@@ -232,7 +229,6 @@
         <w:t>V</w:t>
       </w:r>
     </w:p>
-    <w:p/>
     <w:p>
       <w:pPr>
         <w:rPr>
@@ -282,7 +278,6 @@
         <w:t>Software ___________     Trip Point: _________V</w:t>
       </w:r>
     </w:p>
-    <w:p/>
     <w:p>
       <w:pPr>
         <w:rPr>
@@ -331,6 +326,11 @@
       <w:r>
         <w:t>Software ___________     Trip Point: _________V</w:t>
       </w:r>
+    </w:p>
+    <w:p/>
+    <w:p>
+      <w:bookmarkStart w:id="0" w:name="_GoBack"/>
+      <w:bookmarkEnd w:id="0"/>
     </w:p>
     <w:p>
       <w:pPr>

</xml_diff>